<commit_message>
soal latihan no 2
</commit_message>
<xml_diff>
--- a/JobSheet3/P3_TI_1E_Tomi Martino Affandi.docx
+++ b/JobSheet3/P3_TI_1E_Tomi Martino Affandi.docx
@@ -7321,6 +7321,228 @@
           <w:szCs w:val="24"/>
         </w:rPr>
         <w:t>Latihan</w:t>
+      </w:r>
+    </w:p>
+    <w:p>
+      <w:pPr>
+        <w:spacing w:line="240" w:lineRule="auto"/>
+        <w:rPr>
+          <w:rFonts w:ascii="Times New Roman" w:hAnsi="Times New Roman" w:cs="Times New Roman"/>
+          <w:b/>
+          <w:bCs/>
+          <w:color w:val="0F0F0F"/>
+          <w:sz w:val="24"/>
+          <w:szCs w:val="24"/>
+        </w:rPr>
+      </w:pPr>
+    </w:p>
+    <w:p>
+      <w:pPr>
+        <w:spacing w:line="240" w:lineRule="auto"/>
+        <w:rPr>
+          <w:rFonts w:ascii="Times New Roman" w:hAnsi="Times New Roman" w:cs="Times New Roman"/>
+          <w:color w:val="0F0F0F"/>
+          <w:sz w:val="24"/>
+          <w:szCs w:val="24"/>
+        </w:rPr>
+      </w:pPr>
+      <w:r>
+        <w:rPr>
+          <w:rFonts w:ascii="Times New Roman" w:hAnsi="Times New Roman" w:cs="Times New Roman"/>
+          <w:color w:val="0F0F0F"/>
+          <w:sz w:val="24"/>
+          <w:szCs w:val="24"/>
+        </w:rPr>
+        <w:t xml:space="preserve">1. </w:t>
+      </w:r>
+    </w:p>
+    <w:p>
+      <w:pPr>
+        <w:spacing w:line="240" w:lineRule="auto"/>
+        <w:rPr>
+          <w:rFonts w:ascii="Times New Roman" w:hAnsi="Times New Roman" w:cs="Times New Roman"/>
+          <w:b/>
+          <w:bCs/>
+          <w:color w:val="0F0F0F"/>
+          <w:sz w:val="24"/>
+          <w:szCs w:val="24"/>
+        </w:rPr>
+      </w:pPr>
+      <w:r>
+        <w:rPr>
+          <w:rFonts w:ascii="Times New Roman" w:hAnsi="Times New Roman" w:cs="Times New Roman"/>
+          <w:b/>
+          <w:bCs/>
+          <w:color w:val="0F0F0F"/>
+          <w:sz w:val="24"/>
+          <w:szCs w:val="24"/>
+        </w:rPr>
+        <w:t>Code</w:t>
+      </w:r>
+    </w:p>
+    <w:p>
+      <w:pPr>
+        <w:spacing w:line="240" w:lineRule="auto"/>
+        <w:rPr>
+          <w:rFonts w:ascii="Times New Roman" w:hAnsi="Times New Roman" w:cs="Times New Roman"/>
+          <w:b/>
+          <w:bCs/>
+          <w:color w:val="0F0F0F"/>
+          <w:sz w:val="24"/>
+          <w:szCs w:val="24"/>
+        </w:rPr>
+      </w:pPr>
+      <w:hyperlink r:id="rId21" w:history="1">
+        <w:r>
+          <w:rPr>
+            <w:rStyle w:val="Hyperlink"/>
+            <w:rFonts w:ascii="Times New Roman" w:hAnsi="Times New Roman" w:cs="Times New Roman"/>
+            <w:b/>
+            <w:bCs/>
+            <w:sz w:val="24"/>
+            <w:szCs w:val="24"/>
+          </w:rPr>
+          <w:t>https://github.com/TomiMartinoAffandi/Algoritma---Struktur-Data/commit/666c6b3d125a1144b26737fef06fef74da0314c3</w:t>
+        </w:r>
+      </w:hyperlink>
+    </w:p>
+    <w:p>
+      <w:pPr>
+        <w:spacing w:line="240" w:lineRule="auto"/>
+        <w:rPr>
+          <w:rFonts w:ascii="Times New Roman" w:hAnsi="Times New Roman" w:cs="Times New Roman"/>
+          <w:b/>
+          <w:bCs/>
+          <w:color w:val="0F0F0F"/>
+          <w:sz w:val="24"/>
+          <w:szCs w:val="24"/>
+        </w:rPr>
+      </w:pPr>
+      <w:r>
+        <w:rPr>
+          <w:rFonts w:ascii="Times New Roman" w:hAnsi="Times New Roman" w:cs="Times New Roman"/>
+          <w:b/>
+          <w:bCs/>
+          <w:color w:val="0F0F0F"/>
+          <w:sz w:val="24"/>
+          <w:szCs w:val="24"/>
+        </w:rPr>
+        <w:t>Output</w:t>
+      </w:r>
+    </w:p>
+    <w:p>
+      <w:pPr>
+        <w:spacing w:line="240" w:lineRule="auto"/>
+        <w:rPr>
+          <w:rFonts w:ascii="Times New Roman" w:hAnsi="Times New Roman" w:cs="Times New Roman"/>
+          <w:b/>
+          <w:bCs/>
+          <w:color w:val="0F0F0F"/>
+          <w:sz w:val="24"/>
+          <w:szCs w:val="24"/>
+        </w:rPr>
+      </w:pPr>
+      <w:r>
+        <w:rPr>
+          <w:rFonts w:ascii="Times New Roman" w:hAnsi="Times New Roman" w:cs="Times New Roman"/>
+          <w:b/>
+          <w:bCs/>
+          <w:color w:val="0F0F0F"/>
+          <w:sz w:val="24"/>
+          <w:szCs w:val="24"/>
+        </w:rPr>
+        <w:drawing>
+          <wp:inline distT="0" distB="0" distL="0" distR="0" wp14:anchorId="2617D585" wp14:editId="7B670B68">
+            <wp:extent cx="4801270" cy="3439005"/>
+            <wp:effectExtent l="0" t="0" r="0" b="9525"/>
+            <wp:docPr id="499274510" name="Picture 1"/>
+            <wp:cNvGraphicFramePr>
+              <a:graphicFrameLocks xmlns:a="http://schemas.openxmlformats.org/drawingml/2006/main" noChangeAspect="1"/>
+            </wp:cNvGraphicFramePr>
+            <a:graphic xmlns:a="http://schemas.openxmlformats.org/drawingml/2006/main">
+              <a:graphicData uri="http://schemas.openxmlformats.org/drawingml/2006/picture">
+                <pic:pic xmlns:pic="http://schemas.openxmlformats.org/drawingml/2006/picture">
+                  <pic:nvPicPr>
+                    <pic:cNvPr id="499274510" name=""/>
+                    <pic:cNvPicPr/>
+                  </pic:nvPicPr>
+                  <pic:blipFill>
+                    <a:blip r:embed="rId22"/>
+                    <a:stretch>
+                      <a:fillRect/>
+                    </a:stretch>
+                  </pic:blipFill>
+                  <pic:spPr>
+                    <a:xfrm>
+                      <a:off x="0" y="0"/>
+                      <a:ext cx="4801270" cy="3439005"/>
+                    </a:xfrm>
+                    <a:prstGeom prst="rect">
+                      <a:avLst/>
+                    </a:prstGeom>
+                  </pic:spPr>
+                </pic:pic>
+              </a:graphicData>
+            </a:graphic>
+          </wp:inline>
+        </w:drawing>
+      </w:r>
+    </w:p>
+    <w:p>
+      <w:pPr>
+        <w:spacing w:line="240" w:lineRule="auto"/>
+        <w:rPr>
+          <w:rFonts w:ascii="Times New Roman" w:hAnsi="Times New Roman" w:cs="Times New Roman"/>
+          <w:b/>
+          <w:bCs/>
+          <w:color w:val="0F0F0F"/>
+          <w:sz w:val="24"/>
+          <w:szCs w:val="24"/>
+        </w:rPr>
+      </w:pPr>
+    </w:p>
+    <w:p>
+      <w:pPr>
+        <w:spacing w:line="240" w:lineRule="auto"/>
+        <w:rPr>
+          <w:rFonts w:ascii="Times New Roman" w:hAnsi="Times New Roman" w:cs="Times New Roman"/>
+          <w:color w:val="0F0F0F"/>
+          <w:sz w:val="24"/>
+          <w:szCs w:val="24"/>
+        </w:rPr>
+      </w:pPr>
+      <w:r>
+        <w:rPr>
+          <w:rFonts w:ascii="Times New Roman" w:hAnsi="Times New Roman" w:cs="Times New Roman"/>
+          <w:color w:val="0F0F0F"/>
+          <w:sz w:val="24"/>
+          <w:szCs w:val="24"/>
+        </w:rPr>
+        <w:t xml:space="preserve">2. </w:t>
+      </w:r>
+    </w:p>
+    <w:p>
+      <w:pPr>
+        <w:spacing w:line="240" w:lineRule="auto"/>
+        <w:rPr>
+          <w:rFonts w:ascii="Times New Roman" w:hAnsi="Times New Roman" w:cs="Times New Roman"/>
+          <w:b/>
+          <w:bCs/>
+          <w:color w:val="0F0F0F"/>
+          <w:sz w:val="24"/>
+          <w:szCs w:val="24"/>
+        </w:rPr>
+      </w:pPr>
+      <w:r>
+        <w:rPr>
+          <w:rFonts w:ascii="Times New Roman" w:hAnsi="Times New Roman" w:cs="Times New Roman"/>
+          <w:b/>
+          <w:bCs/>
+          <w:color w:val="0F0F0F"/>
+          <w:sz w:val="24"/>
+          <w:szCs w:val="24"/>
+        </w:rPr>
+        <w:t>Code</w:t>
       </w:r>
     </w:p>
     <w:p>

</xml_diff>